<commit_message>
adding most basic version print
</commit_message>
<xml_diff>
--- a/docs/readme.docx
+++ b/docs/readme.docx
@@ -169,14 +169,27 @@
       <w:r>
         <w:t xml:space="preserve">Figure </w:t>
       </w:r>
-      <w:fldSimple w:instr=" SEQ Figure \* ARABIC ">
-        <w:r>
-          <w:rPr>
-            <w:noProof/>
-          </w:rPr>
-          <w:t>1</w:t>
-        </w:r>
-      </w:fldSimple>
+      <w:r>
+        <w:fldChar w:fldCharType="begin"/>
+      </w:r>
+      <w:r>
+        <w:instrText xml:space="preserve"> SEQ Figure \* ARABIC </w:instrText>
+      </w:r>
+      <w:r>
+        <w:fldChar w:fldCharType="separate"/>
+      </w:r>
+      <w:r>
+        <w:rPr>
+          <w:noProof/>
+        </w:rPr>
+        <w:t>1</w:t>
+      </w:r>
+      <w:r>
+        <w:rPr>
+          <w:noProof/>
+        </w:rPr>
+        <w:fldChar w:fldCharType="end"/>
+      </w:r>
       <w:r>
         <w:rPr>
           <w:noProof/>
@@ -250,27 +263,14 @@
       <w:r>
         <w:t xml:space="preserve">Figure </w:t>
       </w:r>
-      <w:r>
-        <w:fldChar w:fldCharType="begin"/>
-      </w:r>
-      <w:r>
-        <w:instrText xml:space="preserve"> SEQ Figure \* ARABIC </w:instrText>
-      </w:r>
-      <w:r>
-        <w:fldChar w:fldCharType="separate"/>
-      </w:r>
-      <w:r>
-        <w:rPr>
-          <w:noProof/>
-        </w:rPr>
-        <w:t>2</w:t>
-      </w:r>
-      <w:r>
-        <w:rPr>
-          <w:noProof/>
-        </w:rPr>
-        <w:fldChar w:fldCharType="end"/>
-      </w:r>
+      <w:fldSimple w:instr=" SEQ Figure \* ARABIC ">
+        <w:r>
+          <w:rPr>
+            <w:noProof/>
+          </w:rPr>
+          <w:t>2</w:t>
+        </w:r>
+      </w:fldSimple>
       <w:r>
         <w:rPr>
           <w:noProof/>
@@ -459,22 +459,43 @@
           <w:rFonts w:cstheme="minorHAnsi"/>
         </w:rPr>
         <w:br/>
-        <w:t xml:space="preserve">Currently, the </w:t>
-      </w:r>
-      <w:r>
-        <w:rPr>
-          <w:rFonts w:cstheme="minorHAnsi"/>
-        </w:rPr>
-        <w:t>released-threads</w:t>
-      </w:r>
-      <w:r>
-        <w:rPr>
-          <w:rFonts w:cstheme="minorHAnsi"/>
-        </w:rPr>
-        <w:t xml:space="preserve"> is not monitored and erroneous situations where threads do no signal they are awaken is not handled. This is a TBD issue.</w:t>
+        <w:t>Currently, the released-threads is not monitored and erroneous situations where threads do no signal they are awaken is not handled. This is a TBD issue.</w:t>
+      </w:r>
+    </w:p>
+    <w:p>
+      <w:pPr>
+        <w:bidi w:val="0"/>
+        <w:rPr>
+          <w:rFonts w:cstheme="minorHAnsi"/>
+        </w:rPr>
+      </w:pPr>
+      <w:r>
+        <w:rPr>
+          <w:rFonts w:cstheme="minorHAnsi"/>
+        </w:rPr>
+        <w:t xml:space="preserve">Notice: implementations lacks </w:t>
+      </w:r>
+      <w:r>
+        <w:rPr>
+          <w:rFonts w:cstheme="minorHAnsi"/>
+        </w:rPr>
+        <w:t>adequate</w:t>
       </w:r>
       <w:bookmarkStart w:id="0" w:name="_GoBack"/>
       <w:bookmarkEnd w:id="0"/>
+      <w:r>
+        <w:rPr>
+          <w:rFonts w:cstheme="minorHAnsi"/>
+        </w:rPr>
+        <w:t xml:space="preserve"> destructors.</w:t>
+      </w:r>
+      <w:r>
+        <w:rPr>
+          <w:rFonts w:cstheme="minorHAnsi"/>
+        </w:rPr>
+        <w:tab/>
+        <w:t xml:space="preserve">. </w:t>
+      </w:r>
     </w:p>
     <w:p>
       <w:pPr>
@@ -608,14 +629,27 @@
     <w:r>
       <w:tab/>
     </w:r>
-    <w:fldSimple w:instr=" FILENAME   \* MERGEFORMAT ">
-      <w:r>
-        <w:rPr>
-          <w:noProof/>
-        </w:rPr>
-        <w:t>readme.docx</w:t>
-      </w:r>
-    </w:fldSimple>
+    <w:r>
+      <w:fldChar w:fldCharType="begin"/>
+    </w:r>
+    <w:r>
+      <w:instrText xml:space="preserve"> FILENAME   \* MERGEFORMAT </w:instrText>
+    </w:r>
+    <w:r>
+      <w:fldChar w:fldCharType="separate"/>
+    </w:r>
+    <w:r>
+      <w:rPr>
+        <w:noProof/>
+      </w:rPr>
+      <w:t>readme.docx</w:t>
+    </w:r>
+    <w:r>
+      <w:rPr>
+        <w:noProof/>
+      </w:rPr>
+      <w:fldChar w:fldCharType="end"/>
+    </w:r>
   </w:p>
   <w:p>
     <w:pPr>
@@ -1420,7 +1454,7 @@
 </file>
 
 <file path=customXml/itemProps1.xml><?xml version="1.0" encoding="utf-8"?>
-<ds:datastoreItem xmlns:ds="http://schemas.openxmlformats.org/officeDocument/2006/customXml" ds:itemID="{13540782-0D4D-441C-BE72-899740136884}">
+<ds:datastoreItem xmlns:ds="http://schemas.openxmlformats.org/officeDocument/2006/customXml" ds:itemID="{48847A57-0FBA-4AF3-9267-82FFEB751BA4}">
   <ds:schemaRefs>
     <ds:schemaRef ds:uri="http://schemas.openxmlformats.org/officeDocument/2006/bibliography"/>
   </ds:schemaRefs>

</xml_diff>